<commit_message>
:notebook: add SystemDesign and Algorithms and change spacing to 1.5
</commit_message>
<xml_diff>
--- a/report/Ending.docx
+++ b/report/Ending.docx
@@ -4,7 +4,7 @@
   <w:body>
     <w:p>
       <w:pPr>
-        <w:spacing w:line="240" w:lineRule="auto"/>
+        <w:spacing w:line="360" w:lineRule="auto"/>
         <w:rPr>
           <w:rFonts w:ascii="Times New Roman" w:hAnsi="Times New Roman" w:cs="Times New Roman"/>
           <w:b/>
@@ -21,10 +21,12 @@
         </w:rPr>
         <w:t>Заключение</w:t>
       </w:r>
+      <w:bookmarkStart w:id="0" w:name="_GoBack"/>
+      <w:bookmarkEnd w:id="0"/>
     </w:p>
     <w:p>
       <w:pPr>
-        <w:spacing w:line="240" w:lineRule="auto"/>
+        <w:spacing w:line="360" w:lineRule="auto"/>
         <w:ind w:firstLine="567"/>
         <w:rPr>
           <w:rFonts w:ascii="Times New Roman" w:hAnsi="Times New Roman" w:cs="Times New Roman"/>
@@ -43,7 +45,7 @@
     </w:p>
     <w:p>
       <w:pPr>
-        <w:spacing w:line="240" w:lineRule="auto"/>
+        <w:spacing w:line="360" w:lineRule="auto"/>
         <w:ind w:firstLine="567"/>
         <w:rPr>
           <w:rFonts w:ascii="Times New Roman" w:hAnsi="Times New Roman" w:cs="Times New Roman"/>
@@ -333,7 +335,7 @@
     </w:p>
     <w:p>
       <w:pPr>
-        <w:spacing w:line="240" w:lineRule="auto"/>
+        <w:spacing w:line="360" w:lineRule="auto"/>
         <w:ind w:firstLine="567"/>
         <w:rPr>
           <w:rFonts w:ascii="Times New Roman" w:hAnsi="Times New Roman" w:cs="Times New Roman"/>
@@ -347,17 +349,7 @@
           <w:sz w:val="28"/>
           <w:szCs w:val="28"/>
         </w:rPr>
-        <w:t xml:space="preserve">В качестве основного </w:t>
-      </w:r>
-      <w:bookmarkStart w:id="0" w:name="_GoBack"/>
-      <w:bookmarkEnd w:id="0"/>
-      <w:r>
-        <w:rPr>
-          <w:rFonts w:ascii="Times New Roman" w:hAnsi="Times New Roman" w:cs="Times New Roman"/>
-          <w:sz w:val="28"/>
-          <w:szCs w:val="28"/>
-        </w:rPr>
-        <w:t xml:space="preserve">языка разработки использовался </w:t>
+        <w:t xml:space="preserve">В качестве основного языка разработки использовался </w:t>
       </w:r>
       <w:r>
         <w:rPr>
@@ -444,7 +436,7 @@
     </w:p>
     <w:p>
       <w:pPr>
-        <w:spacing w:line="240" w:lineRule="auto"/>
+        <w:spacing w:line="360" w:lineRule="auto"/>
         <w:ind w:firstLine="567"/>
         <w:rPr>
           <w:rFonts w:ascii="Times New Roman" w:hAnsi="Times New Roman" w:cs="Times New Roman"/>
@@ -558,7 +550,7 @@
     </w:p>
     <w:p>
       <w:pPr>
-        <w:spacing w:line="240" w:lineRule="auto"/>
+        <w:spacing w:line="360" w:lineRule="auto"/>
         <w:ind w:firstLine="567"/>
         <w:rPr>
           <w:rFonts w:ascii="Times New Roman" w:hAnsi="Times New Roman" w:cs="Times New Roman"/>
@@ -572,6 +564,7 @@
           <w:sz w:val="28"/>
           <w:szCs w:val="28"/>
         </w:rPr>
+        <w:lastRenderedPageBreak/>
         <w:t>Разработанный программный продукт соответствует всем основным требованиям, предъявляемым к курсовой работе, позволяет быстро и с затратой минимума усилий подобрать наиболее оптимальный в работе с конкретным набором данных алгоритм машинного обучения, обеспечивает пользователя графическим интерфейсом, полностью покрывающим все основные варианты использования программного продукта. Все это позволяет считать цель работы с успехом достигнутой</w:t>
       </w:r>
       <w:r>

</xml_diff>